<commit_message>
fix lab2 and add lab3
</commit_message>
<xml_diff>
--- a/Naymushin_DigitalSignalProcessing/lab2.docx
+++ b/Naymushin_DigitalSignalProcessing/lab2.docx
@@ -762,6 +762,8 @@
           <w:szCs w:val="24"/>
         </w:rPr>
       </w:pPr>
+      <w:bookmarkStart w:id="0" w:name="_GoBack"/>
+      <w:bookmarkEnd w:id="0"/>
       <w:r>
         <w:rPr>
           <w:rFonts w:ascii="Times New Roman" w:hAnsi="Times New Roman" w:cs="Times New Roman"/>
@@ -827,8 +829,8 @@
             <v:path o:extrusionok="f" gradientshapeok="t" o:connecttype="rect"/>
             <o:lock v:ext="edit" aspectratio="t"/>
           </v:shapetype>
-          <v:shape id="_x0000_i1025" type="#_x0000_t75" style="width:468pt;height:257pt">
-            <v:imagedata r:id="rId6" o:title="загруженное (1)"/>
+          <v:shape id="_x0000_i1025" type="#_x0000_t75" style="width:467.25pt;height:174pt">
+            <v:imagedata r:id="rId6" o:title="загруженное"/>
           </v:shape>
         </w:pict>
       </w:r>
@@ -4686,17 +4688,7 @@
           <w:sz w:val="24"/>
           <w:szCs w:val="24"/>
         </w:rPr>
-        <w:t>Формирование перечня необходимых функций и пре</w:t>
-      </w:r>
-      <w:bookmarkStart w:id="0" w:name="_GoBack"/>
-      <w:bookmarkEnd w:id="0"/>
-      <w:r>
-        <w:rPr>
-          <w:rFonts w:ascii="Times New Roman" w:hAnsi="Times New Roman" w:cs="Times New Roman"/>
-          <w:sz w:val="24"/>
-          <w:szCs w:val="24"/>
-        </w:rPr>
-        <w:t>образований</w:t>
+        <w:t>Формирование перечня необходимых функций и преобразований</w:t>
       </w:r>
     </w:p>
     <w:p>
@@ -6242,6 +6234,7 @@
   <w:style w:type="character" w:default="1" w:styleId="a0">
     <w:name w:val="Default Paragraph Font"/>
     <w:uiPriority w:val="1"/>
+    <w:semiHidden/>
     <w:unhideWhenUsed/>
   </w:style>
   <w:style w:type="table" w:default="1" w:styleId="a1">
@@ -6593,6 +6586,7 @@
   <w:style w:type="character" w:default="1" w:styleId="a0">
     <w:name w:val="Default Paragraph Font"/>
     <w:uiPriority w:val="1"/>
+    <w:semiHidden/>
     <w:unhideWhenUsed/>
   </w:style>
   <w:style w:type="table" w:default="1" w:styleId="a1">

</xml_diff>